<commit_message>
minor edit to chap.2 and diagram
</commit_message>
<xml_diff>
--- a/docx/02_the_basics.docx
+++ b/docx/02_the_basics.docx
@@ -6048,7 +6048,7 @@
       </w:r>
     </w:p>
   </w:comment>
-  <w:comment w:id="16" w:author="Joe" w:date="2014-11-21T14:21:00Z" w:initials="Joe">
+  <w:comment w:id="16" w:author="Joe" w:date="2014-11-21T15:32:00Z" w:initials="Joe">
     <w:p>
       <w:pPr>
         <w:pStyle w:val="CommentText"/>
@@ -6104,78 +6104,21 @@
         <w:pStyle w:val="CommentText"/>
       </w:pPr>
       <w:r>
-        <w:t>M</w:t>
-      </w:r>
-      <w:r>
-        <w:t xml:space="preserve">ore generally, I wonder why this </w:t>
-      </w:r>
-      <w:r>
-        <w:t xml:space="preserve">particular </w:t>
-      </w:r>
-      <w:r>
-        <w:t xml:space="preserve">diagram is given such a promiment place. </w:t>
-      </w:r>
-      <w:r>
-        <w:t>T</w:t>
-      </w:r>
-      <w:r>
-        <w:t>he reader (af</w:t>
-      </w:r>
-      <w:r>
-        <w:t>t</w:t>
-      </w:r>
-      <w:r>
-        <w:t>e</w:t>
-      </w:r>
-      <w:r>
-        <w:t>r deciphering the diagram)</w:t>
-      </w:r>
-      <w:r>
-        <w:t xml:space="preserve"> will think: </w:t>
-      </w:r>
-      <w:r>
-        <w:t>o</w:t>
-      </w:r>
-      <w:r>
-        <w:t>kay</w:t>
-      </w:r>
-      <w:r>
-        <w:t xml:space="preserve">, </w:t>
+        <w:t xml:space="preserve">More generally, I wonder why this particular diagram is given such a promiment place. The reader (after deciphering the diagram) will think: okay, I can make bold text look italic instead on a smartphone. So what?  </w:t>
       </w:r>
       <w:r>
         <w:t>I</w:t>
       </w:r>
       <w:r>
-        <w:t xml:space="preserve"> can make bold text look </w:t>
-      </w:r>
-      <w:r>
-        <w:t xml:space="preserve">italic </w:t>
-      </w:r>
-      <w:r>
-        <w:t xml:space="preserve">instead </w:t>
-      </w:r>
-      <w:r>
-        <w:t xml:space="preserve">on </w:t>
-      </w:r>
-      <w:r>
-        <w:t>a</w:t>
-      </w:r>
-      <w:r>
-        <w:t xml:space="preserve"> smartph</w:t>
+        <w:t xml:space="preserve"> know this is meant as an illustration of a general principle, but I don</w:t>
+      </w:r>
+      <w:r>
+        <w:t>'</w:t>
       </w:r>
       <w:bookmarkStart w:id="17" w:name="_GoBack"/>
       <w:bookmarkEnd w:id="17"/>
       <w:r>
-        <w:t>one.</w:t>
-      </w:r>
-      <w:r>
-        <w:t xml:space="preserve"> So what?</w:t>
-      </w:r>
-      <w:r>
-        <w:t xml:space="preserve"> </w:t>
-      </w:r>
-      <w:r>
-        <w:t xml:space="preserve"> </w:t>
+        <w:t>t find it very helpful.</w:t>
       </w:r>
     </w:p>
   </w:comment>
@@ -9356,7 +9299,7 @@
 </file>
 
 <file path=customXml/itemProps1.xml><?xml version="1.0" encoding="utf-8"?>
-<ds:datastoreItem xmlns:ds="http://schemas.openxmlformats.org/officeDocument/2006/customXml" ds:itemID="{79B87883-778D-4BDF-AA49-D74AF18C2C38}">
+<ds:datastoreItem xmlns:ds="http://schemas.openxmlformats.org/officeDocument/2006/customXml" ds:itemID="{33043569-A719-46DE-B497-50BB75F137F5}">
   <ds:schemaRefs>
     <ds:schemaRef ds:uri="http://schemas.openxmlformats.org/officeDocument/2006/bibliography"/>
   </ds:schemaRefs>

</xml_diff>